<commit_message>
Change in BRD.docx file
</commit_message>
<xml_diff>
--- a/src/main/resources/lotproj_res/BRD.docx
+++ b/src/main/resources/lotproj_res/BRD.docx
@@ -555,7 +555,23 @@
           <w:sz w:val="22"/>
           <w:szCs w:val="22"/>
         </w:rPr>
-        <w:t>1.1.4 Should be able to trim the blank in both side of lot id while submitting.</w:t>
+        <w:t xml:space="preserve">1.1.4 </w:t>
+      </w:r>
+      <w:r>
+        <w:rPr>
+          <w:color w:val="111111"/>
+          <w:sz w:val="22"/>
+          <w:szCs w:val="22"/>
+        </w:rPr>
+        <w:t xml:space="preserve"> </w:t>
+      </w:r>
+      <w:r>
+        <w:rPr>
+          <w:color w:val="111111"/>
+          <w:sz w:val="22"/>
+          <w:szCs w:val="22"/>
+        </w:rPr>
+        <w:t>Should be able to trim the blank in both side of lot id while submitting.</w:t>
       </w:r>
     </w:p>
     <w:p>
@@ -691,7 +707,162 @@
           <w:sz w:val="22"/>
           <w:szCs w:val="22"/>
         </w:rPr>
-        <w:t>1.2.3 The uploading file should be .txt or .csv format only.</w:t>
+        <w:t>1.2.3 The uploading file sho</w:t>
+      </w:r>
+      <w:r>
+        <w:rPr>
+          <w:color w:val="111111"/>
+          <w:sz w:val="22"/>
+          <w:szCs w:val="22"/>
+        </w:rPr>
+        <w:t>uld be .txt or .csv format only the file should contain the lot id’s separated by “ , ”.</w:t>
+      </w:r>
+    </w:p>
+    <w:p>
+      <w:pPr>
+        <w:pStyle w:val="NormalWeb"/>
+        <w:shd w:val="clear" w:color="auto" w:fill="FFFFFF"/>
+        <w:spacing w:before="180" w:beforeAutospacing="0" w:after="180" w:afterAutospacing="0"/>
+        <w:ind w:left="720"/>
+        <w:jc w:val="both"/>
+        <w:textAlignment w:val="baseline"/>
+        <w:rPr>
+          <w:color w:val="111111"/>
+          <w:shd w:val="clear" w:color="auto" w:fill="FFFFFF"/>
+        </w:rPr>
+      </w:pPr>
+      <w:r>
+        <w:rPr>
+          <w:color w:val="111111"/>
+          <w:sz w:val="22"/>
+          <w:szCs w:val="22"/>
+        </w:rPr>
+        <w:t xml:space="preserve">1.2.4 The lot id’s should be </w:t>
+      </w:r>
+      <w:r>
+        <w:rPr>
+          <w:color w:val="111111"/>
+          <w:shd w:val="clear" w:color="auto" w:fill="FFFFFF"/>
+        </w:rPr>
+        <w:t xml:space="preserve">alpha numeric special characters with </w:t>
+      </w:r>
+      <w:r>
+        <w:rPr>
+          <w:color w:val="111111"/>
+          <w:shd w:val="clear" w:color="auto" w:fill="FFFFFF"/>
+        </w:rPr>
+        <w:t xml:space="preserve">max </w:t>
+      </w:r>
+      <w:r>
+        <w:rPr>
+          <w:color w:val="111111"/>
+          <w:shd w:val="clear" w:color="auto" w:fill="FFFFFF"/>
+        </w:rPr>
+        <w:t xml:space="preserve">size </w:t>
+      </w:r>
+      <w:r>
+        <w:rPr>
+          <w:color w:val="111111"/>
+          <w:shd w:val="clear" w:color="auto" w:fill="FFFFFF"/>
+        </w:rPr>
+        <w:t xml:space="preserve">of </w:t>
+      </w:r>
+      <w:r>
+        <w:rPr>
+          <w:color w:val="111111"/>
+          <w:shd w:val="clear" w:color="auto" w:fill="FFFFFF"/>
+        </w:rPr>
+        <w:t>30</w:t>
+      </w:r>
+      <w:r>
+        <w:rPr>
+          <w:color w:val="111111"/>
+          <w:shd w:val="clear" w:color="auto" w:fill="FFFFFF"/>
+        </w:rPr>
+        <w:t xml:space="preserve"> characters</w:t>
+      </w:r>
+      <w:r>
+        <w:rPr>
+          <w:color w:val="111111"/>
+          <w:shd w:val="clear" w:color="auto" w:fill="FFFFFF"/>
+        </w:rPr>
+        <w:t>.</w:t>
+      </w:r>
+    </w:p>
+    <w:p>
+      <w:pPr>
+        <w:pStyle w:val="NormalWeb"/>
+        <w:shd w:val="clear" w:color="auto" w:fill="FFFFFF"/>
+        <w:spacing w:before="180" w:beforeAutospacing="0" w:after="180" w:afterAutospacing="0"/>
+        <w:ind w:left="720"/>
+        <w:jc w:val="both"/>
+        <w:textAlignment w:val="baseline"/>
+        <w:rPr>
+          <w:color w:val="111111"/>
+          <w:sz w:val="22"/>
+          <w:szCs w:val="22"/>
+        </w:rPr>
+      </w:pPr>
+      <w:r>
+        <w:rPr>
+          <w:color w:val="111111"/>
+          <w:shd w:val="clear" w:color="auto" w:fill="FFFFFF"/>
+        </w:rPr>
+        <w:t xml:space="preserve">1.2.5 The lot id’s </w:t>
+      </w:r>
+      <w:r>
+        <w:rPr>
+          <w:color w:val="111111"/>
+          <w:sz w:val="22"/>
+          <w:szCs w:val="22"/>
+        </w:rPr>
+        <w:t>cannot be blank.</w:t>
+      </w:r>
+    </w:p>
+    <w:p>
+      <w:pPr>
+        <w:pStyle w:val="NormalWeb"/>
+        <w:shd w:val="clear" w:color="auto" w:fill="FFFFFF"/>
+        <w:spacing w:before="180" w:beforeAutospacing="0" w:after="180" w:afterAutospacing="0"/>
+        <w:ind w:left="720"/>
+        <w:jc w:val="both"/>
+        <w:textAlignment w:val="baseline"/>
+        <w:rPr>
+          <w:color w:val="111111"/>
+          <w:sz w:val="22"/>
+          <w:szCs w:val="22"/>
+        </w:rPr>
+      </w:pPr>
+      <w:r>
+        <w:rPr>
+          <w:color w:val="111111"/>
+          <w:sz w:val="22"/>
+          <w:szCs w:val="22"/>
+        </w:rPr>
+        <w:t>1.2.6  The lot id’s should not contain spaces in-between.</w:t>
+      </w:r>
+    </w:p>
+    <w:p>
+      <w:pPr>
+        <w:pStyle w:val="NormalWeb"/>
+        <w:shd w:val="clear" w:color="auto" w:fill="FFFFFF"/>
+        <w:spacing w:before="180" w:beforeAutospacing="0" w:after="180" w:afterAutospacing="0"/>
+        <w:ind w:left="720"/>
+        <w:jc w:val="both"/>
+        <w:textAlignment w:val="baseline"/>
+        <w:rPr>
+          <w:color w:val="111111"/>
+          <w:sz w:val="22"/>
+          <w:szCs w:val="22"/>
+        </w:rPr>
+      </w:pPr>
+      <w:r>
+        <w:rPr>
+          <w:color w:val="111111"/>
+          <w:sz w:val="22"/>
+          <w:szCs w:val="22"/>
+        </w:rPr>
+        <w:t>1.2.7 The lot id’s should not contain any special characters except “ . ”  and “ - ” .</w:t>
       </w:r>
     </w:p>
     <w:p>
@@ -1393,7 +1564,23 @@
           <w:color w:val="111111"/>
           <w:shd w:val="clear" w:color="auto" w:fill="FFFFFF"/>
         </w:rPr>
-        <w:t xml:space="preserve"> If the lot has above 3 attribute and still not available ,Please contact IT helpdesk team.</w:t>
+        <w:t xml:space="preserve"> If the lot has above 3 attribute and still not </w:t>
+      </w:r>
+      <w:r>
+        <w:rPr>
+          <w:rFonts w:ascii="Times New Roman" w:hAnsi="Times New Roman" w:cs="Times New Roman"/>
+          <w:color w:val="111111"/>
+          <w:shd w:val="clear" w:color="auto" w:fill="FFFFFF"/>
+        </w:rPr>
+        <w:t>available, Please</w:t>
+      </w:r>
+      <w:r>
+        <w:rPr>
+          <w:rFonts w:ascii="Times New Roman" w:hAnsi="Times New Roman" w:cs="Times New Roman"/>
+          <w:color w:val="111111"/>
+          <w:shd w:val="clear" w:color="auto" w:fill="FFFFFF"/>
+        </w:rPr>
+        <w:t xml:space="preserve"> contact IT helpdesk team.</w:t>
       </w:r>
     </w:p>
     <w:p>

</xml_diff>